<commit_message>
lien github + cahier de recette
</commit_message>
<xml_diff>
--- a/Cahier+de+recette+du+site+724events+à+compléter.docx
+++ b/Cahier+de+recette+du+site+724events+à+compléter.docx
@@ -1804,14 +1804,7 @@
               <w:rPr>
                 <w:rFonts w:ascii="Montserrat" w:eastAsia="Montserrat" w:hAnsi="Montserrat" w:cs="Montserrat"/>
               </w:rPr>
-              <w:t xml:space="preserve">Je suis rediriger plus bas sur la page à la section Notre </w:t>
-            </w:r>
-            <w:r>
-              <w:rPr>
-                <w:rFonts w:ascii="Montserrat" w:eastAsia="Montserrat" w:hAnsi="Montserrat" w:cs="Montserrat"/>
-              </w:rPr>
-              <w:lastRenderedPageBreak/>
-              <w:t>équipe.</w:t>
+              <w:t>Je suis rediriger plus bas sur la page à la section Notre équipe.</w:t>
             </w:r>
           </w:p>
         </w:tc>
@@ -1973,6 +1966,7 @@
                 <w:b/>
                 <w:color w:val="FFFFFF"/>
               </w:rPr>
+              <w:lastRenderedPageBreak/>
               <w:t>Given</w:t>
             </w:r>
             <w:proofErr w:type="spellEnd"/>
@@ -2707,14 +2701,26 @@
               <w:rPr>
                 <w:rFonts w:ascii="Montserrat" w:eastAsia="Montserrat" w:hAnsi="Montserrat" w:cs="Montserrat"/>
               </w:rPr>
-              <w:t xml:space="preserve">Je consulte une page contenant un </w:t>
+              <w:t xml:space="preserve">Je </w:t>
+            </w:r>
+            <w:r>
+              <w:rPr>
+                <w:rFonts w:ascii="Montserrat" w:eastAsia="Montserrat" w:hAnsi="Montserrat" w:cs="Montserrat"/>
+              </w:rPr>
+              <w:t xml:space="preserve">consulte une page contenant un </w:t>
             </w:r>
             <w:proofErr w:type="spellStart"/>
             <w:r>
               <w:rPr>
                 <w:rFonts w:ascii="Montserrat" w:eastAsia="Montserrat" w:hAnsi="Montserrat" w:cs="Montserrat"/>
               </w:rPr>
-              <w:t>slider</w:t>
+              <w:t>S</w:t>
+            </w:r>
+            <w:r>
+              <w:rPr>
+                <w:rFonts w:ascii="Montserrat" w:eastAsia="Montserrat" w:hAnsi="Montserrat" w:cs="Montserrat"/>
+              </w:rPr>
+              <w:t>lider</w:t>
             </w:r>
             <w:proofErr w:type="spellEnd"/>
             <w:r>
@@ -2812,7 +2818,13 @@
               <w:rPr>
                 <w:rFonts w:ascii="Montserrat" w:eastAsia="Montserrat" w:hAnsi="Montserrat" w:cs="Montserrat"/>
               </w:rPr>
-              <w:t>slider</w:t>
+              <w:t>S</w:t>
+            </w:r>
+            <w:r>
+              <w:rPr>
+                <w:rFonts w:ascii="Montserrat" w:eastAsia="Montserrat" w:hAnsi="Montserrat" w:cs="Montserrat"/>
+              </w:rPr>
+              <w:t>lider</w:t>
             </w:r>
             <w:proofErr w:type="spellEnd"/>
             <w:r>

</xml_diff>